<commit_message>
Updating BitBucket requirements for final project and updating schedule for Lesson 37
</commit_message>
<xml_diff>
--- a/project/final.docx
+++ b/project/final.docx
@@ -98,35 +98,151 @@
         <w:pStyle w:val="Heading2"/>
       </w:pPr>
       <w:r>
+        <w:t>Proposal</w:t>
+      </w:r>
+    </w:p>
+    <w:p>
+      <w:r>
+        <w:t>The proposal</w:t>
+      </w:r>
+      <w:r>
+        <w:t xml:space="preserve"> describes the need that the project fulfills</w:t>
+      </w:r>
+      <w:r>
+        <w:t xml:space="preserve">, </w:t>
+      </w:r>
+      <w:r>
+        <w:t xml:space="preserve">and </w:t>
+      </w:r>
+      <w:r>
+        <w:t>the requirements that should be met in order to satisfy this need.</w:t>
+      </w:r>
+      <w:r>
+        <w:t xml:space="preserve">  </w:t>
+      </w:r>
+      <w:r>
+        <w:t>Project specifications may be modified by the instructor.</w:t>
+      </w:r>
+    </w:p>
+    <w:p>
+      <w:pPr>
+        <w:pStyle w:val="Heading2"/>
+      </w:pPr>
+      <w:r>
+        <w:t>Plan</w:t>
+      </w:r>
+    </w:p>
+    <w:p>
+      <w:r>
+        <w:t>The project plan describes the hardware organization used to realize your design.  In addition, it defines the technical accomplishments for the first and second milestones.</w:t>
+      </w:r>
+    </w:p>
+    <w:p>
+      <w:pPr>
+        <w:pStyle w:val="Heading2"/>
+      </w:pPr>
+      <w:r>
+        <w:t>Milestone</w:t>
+      </w:r>
+      <w:r>
+        <w:t xml:space="preserve"> I</w:t>
+      </w:r>
+    </w:p>
+    <w:p>
+      <w:r>
+        <w:t>A milestone is a</w:t>
+      </w:r>
+      <w:r>
+        <w:t xml:space="preserve">n intermediate level of </w:t>
+      </w:r>
+      <w:r>
+        <w:t xml:space="preserve">technical accomplishment required </w:t>
+      </w:r>
+      <w:r>
+        <w:t xml:space="preserve">in the final </w:t>
+      </w:r>
+      <w:r>
+        <w:t>system</w:t>
+      </w:r>
+      <w:r>
+        <w:t xml:space="preserve">.  </w:t>
+      </w:r>
+      <w:r>
+        <w:t>The first milestone will generally focus on getting the low level units of the design operational.</w:t>
+      </w:r>
+    </w:p>
+    <w:p>
+      <w:pPr>
+        <w:pStyle w:val="Heading2"/>
+      </w:pPr>
+      <w:r>
+        <w:t>Milestone</w:t>
+      </w:r>
+      <w:r>
+        <w:t xml:space="preserve"> II</w:t>
+      </w:r>
+    </w:p>
+    <w:p>
+      <w:r>
+        <w:t>The second milestone</w:t>
+      </w:r>
+      <w:r>
+        <w:t xml:space="preserve"> generally seeks to </w:t>
+      </w:r>
+      <w:r>
+        <w:t xml:space="preserve">integrate </w:t>
+      </w:r>
+      <w:r>
+        <w:t>the units of the design</w:t>
+      </w:r>
+      <w:r>
+        <w:t xml:space="preserve">.  </w:t>
+      </w:r>
+      <w:r>
+        <w:t>You sho</w:t>
+      </w:r>
+      <w:r>
+        <w:t>uld aim to have a simplified version</w:t>
+      </w:r>
+      <w:r>
+        <w:t xml:space="preserve"> of your design complete.</w:t>
+      </w:r>
+      <w:r>
+        <w:t xml:space="preserve"> </w:t>
+      </w:r>
+    </w:p>
+    <w:p>
+      <w:pPr>
+        <w:pStyle w:val="Heading2"/>
+      </w:pPr>
+      <w:r>
         <w:t>P</w:t>
       </w:r>
-      <w:bookmarkStart w:id="0" w:name="_GoBack"/>
-      <w:bookmarkEnd w:id="0"/>
-      <w:r>
-        <w:t>roposal</w:t>
-      </w:r>
-    </w:p>
-    <w:p>
-      <w:r>
-        <w:t>The proposal</w:t>
-      </w:r>
-      <w:r>
-        <w:t xml:space="preserve"> describes the need that the project fulfills</w:t>
-      </w:r>
-      <w:r>
-        <w:t xml:space="preserve">, </w:t>
-      </w:r>
-      <w:r>
-        <w:t xml:space="preserve">and </w:t>
-      </w:r>
-      <w:r>
-        <w:t>the requirements that should be met in order to satisfy this need.</w:t>
-      </w:r>
-      <w:r>
-        <w:t xml:space="preserve">  </w:t>
-      </w:r>
-      <w:r>
-        <w:t>Project specifications may be modified by the instructor.</w:t>
+      <w:r>
+        <w:t>resentation</w:t>
+      </w:r>
+    </w:p>
+    <w:p>
+      <w:r>
+        <w:t xml:space="preserve">A presentation </w:t>
+      </w:r>
+      <w:r>
+        <w:t xml:space="preserve">in front of the class </w:t>
+      </w:r>
+      <w:r>
+        <w:t xml:space="preserve">covering the </w:t>
+      </w:r>
+      <w:r>
+        <w:t>design needs</w:t>
+      </w:r>
+      <w:r>
+        <w:t>, high level architecture</w:t>
+      </w:r>
+      <w:r>
+        <w:t xml:space="preserve">, detailed design, and </w:t>
+      </w:r>
+      <w:r>
+        <w:t>a demo of the final product.</w:t>
       </w:r>
     </w:p>
     <w:p>
@@ -134,127 +250,6 @@
         <w:pStyle w:val="Heading2"/>
       </w:pPr>
       <w:r>
-        <w:t>Plan</w:t>
-      </w:r>
-    </w:p>
-    <w:p>
-      <w:r>
-        <w:t>The project plan describes the hardware organization used to realize your design.  In addition, it defines the technical accomplishments for the first and second milestones.</w:t>
-      </w:r>
-    </w:p>
-    <w:p>
-      <w:pPr>
-        <w:pStyle w:val="Heading2"/>
-      </w:pPr>
-      <w:r>
-        <w:t>Milestone</w:t>
-      </w:r>
-      <w:r>
-        <w:t xml:space="preserve"> I</w:t>
-      </w:r>
-    </w:p>
-    <w:p>
-      <w:r>
-        <w:t>A milestone is a</w:t>
-      </w:r>
-      <w:r>
-        <w:t xml:space="preserve">n intermediate level of </w:t>
-      </w:r>
-      <w:r>
-        <w:t xml:space="preserve">technical accomplishment required </w:t>
-      </w:r>
-      <w:r>
-        <w:t xml:space="preserve">in the final </w:t>
-      </w:r>
-      <w:r>
-        <w:t>system</w:t>
-      </w:r>
-      <w:r>
-        <w:t xml:space="preserve">.  </w:t>
-      </w:r>
-      <w:r>
-        <w:t>The first milestone will generally focus on getting the low level units of the design operational.</w:t>
-      </w:r>
-    </w:p>
-    <w:p>
-      <w:pPr>
-        <w:pStyle w:val="Heading2"/>
-      </w:pPr>
-      <w:r>
-        <w:t>Milestone</w:t>
-      </w:r>
-      <w:r>
-        <w:t xml:space="preserve"> II</w:t>
-      </w:r>
-    </w:p>
-    <w:p>
-      <w:r>
-        <w:t>The second milestone</w:t>
-      </w:r>
-      <w:r>
-        <w:t xml:space="preserve"> generally seeks to </w:t>
-      </w:r>
-      <w:r>
-        <w:t xml:space="preserve">integrate </w:t>
-      </w:r>
-      <w:r>
-        <w:t>the units of the design</w:t>
-      </w:r>
-      <w:r>
-        <w:t xml:space="preserve">.  </w:t>
-      </w:r>
-      <w:r>
-        <w:t>You sho</w:t>
-      </w:r>
-      <w:r>
-        <w:t>uld aim to have a simplified version</w:t>
-      </w:r>
-      <w:r>
-        <w:t xml:space="preserve"> of your design complete.</w:t>
-      </w:r>
-      <w:r>
-        <w:t xml:space="preserve"> </w:t>
-      </w:r>
-    </w:p>
-    <w:p>
-      <w:pPr>
-        <w:pStyle w:val="Heading2"/>
-      </w:pPr>
-      <w:r>
-        <w:t>P</w:t>
-      </w:r>
-      <w:r>
-        <w:t>resentation</w:t>
-      </w:r>
-    </w:p>
-    <w:p>
-      <w:r>
-        <w:t xml:space="preserve">A presentation </w:t>
-      </w:r>
-      <w:r>
-        <w:t xml:space="preserve">in front of the class </w:t>
-      </w:r>
-      <w:r>
-        <w:t xml:space="preserve">covering the </w:t>
-      </w:r>
-      <w:r>
-        <w:t>design needs</w:t>
-      </w:r>
-      <w:r>
-        <w:t>, high level architecture</w:t>
-      </w:r>
-      <w:r>
-        <w:t xml:space="preserve">, detailed design, and </w:t>
-      </w:r>
-      <w:r>
-        <w:t>a demo of the final product.</w:t>
-      </w:r>
-    </w:p>
-    <w:p>
-      <w:pPr>
-        <w:pStyle w:val="Heading2"/>
-      </w:pPr>
-      <w:r>
         <w:t>W</w:t>
       </w:r>
       <w:r>
@@ -262,7 +257,6 @@
       </w:r>
     </w:p>
     <w:p>
-      <w:proofErr w:type="gramStart"/>
       <w:r>
         <w:t xml:space="preserve">A written document </w:t>
       </w:r>
@@ -275,7 +269,6 @@
       <w:r>
         <w:t>operation.</w:t>
       </w:r>
-      <w:proofErr w:type="gramEnd"/>
       <w:r>
         <w:br w:type="page"/>
       </w:r>
@@ -441,11 +434,9 @@
                               <w:ind w:left="720"/>
                               <w:jc w:val="center"/>
                             </w:pPr>
-                            <w:proofErr w:type="gramStart"/>
                             <w:r>
                               <w:t>by</w:t>
                             </w:r>
-                            <w:proofErr w:type="gramEnd"/>
                           </w:p>
                           <w:p>
                             <w:pPr>
@@ -725,13 +716,8 @@
           <w:numId w:val="4"/>
         </w:numPr>
       </w:pPr>
-      <w:proofErr w:type="gramStart"/>
-      <w:r>
-        <w:t>Function</w:t>
-      </w:r>
-      <w:proofErr w:type="gramEnd"/>
-      <w:r>
-        <w:t xml:space="preserve"> Table - Describe the input, output and behavior of the system using this table format.</w:t>
+      <w:r>
+        <w:t>Function Table - Describe the input, output and behavior of the system using this table format.</w:t>
       </w:r>
     </w:p>
     <w:tbl>
@@ -995,11 +981,9 @@
                               <w:ind w:left="720"/>
                               <w:jc w:val="center"/>
                             </w:pPr>
-                            <w:proofErr w:type="gramStart"/>
                             <w:r>
                               <w:t>by</w:t>
                             </w:r>
-                            <w:proofErr w:type="gramEnd"/>
                           </w:p>
                           <w:p>
                             <w:pPr>
@@ -1287,15 +1271,7 @@
         <w:t>s</w:t>
       </w:r>
       <w:r>
-        <w:t xml:space="preserve">plit into level-1 and </w:t>
-      </w:r>
-      <w:proofErr w:type="spellStart"/>
-      <w:r>
-        <w:t>datapath</w:t>
-      </w:r>
-      <w:proofErr w:type="spellEnd"/>
-      <w:r>
-        <w:t xml:space="preserve"> and control.</w:t>
+        <w:t>plit into level-1 and datapath and control.</w:t>
       </w:r>
     </w:p>
     <w:p>
@@ -1321,13 +1297,8 @@
       <w:pPr>
         <w:pStyle w:val="Heading3"/>
       </w:pPr>
-      <w:proofErr w:type="spellStart"/>
-      <w:r>
-        <w:t>Datapath</w:t>
-      </w:r>
-      <w:proofErr w:type="spellEnd"/>
-      <w:r>
-        <w:t xml:space="preserve"> and Control</w:t>
+      <w:r>
+        <w:t>Datapath and Control</w:t>
       </w:r>
     </w:p>
     <w:p>
@@ -1347,15 +1318,7 @@
         <w:t xml:space="preserve">.  </w:t>
       </w:r>
       <w:r>
-        <w:t xml:space="preserve">Describe the internal organization of the chip using a </w:t>
-      </w:r>
-      <w:proofErr w:type="spellStart"/>
-      <w:r>
-        <w:t>datapath</w:t>
-      </w:r>
-      <w:proofErr w:type="spellEnd"/>
-      <w:r>
-        <w:t xml:space="preserve"> and control similar to those presented in Lab 1 and Lab2.  Make sure that the top level signals match those in the Level-1 diagram.</w:t>
+        <w:t>Describe the internal organization of the chip using a datapath and control similar to those presented in Lab 1 and Lab2.  Make sure that the top level signals match those in the Level-1 diagram.</w:t>
       </w:r>
     </w:p>
     <w:p/>
@@ -1499,11 +1462,9 @@
       <w:r>
         <w:t xml:space="preserve">The second milestone will represent a more advanced level of system functionality.  At this point you should be examining the interactions between combinations of level 1 </w:t>
       </w:r>
-      <w:proofErr w:type="gramStart"/>
       <w:r>
         <w:t>components</w:t>
       </w:r>
-      <w:proofErr w:type="gramEnd"/>
       <w:r>
         <w:t>.</w:t>
       </w:r>
@@ -1533,23 +1494,7 @@
     </w:p>
     <w:p>
       <w:r>
-        <w:t xml:space="preserve">Define the requirements that you will need to be </w:t>
-      </w:r>
-      <w:proofErr w:type="gramStart"/>
-      <w:r>
-        <w:t>meet</w:t>
-      </w:r>
-      <w:proofErr w:type="gramEnd"/>
-      <w:r>
-        <w:t xml:space="preserve"> in order to achieve minimum functionality.  </w:t>
-      </w:r>
-      <w:proofErr w:type="gramStart"/>
-      <w:r>
-        <w:t>Likewise defined B and A-level functionality.</w:t>
-      </w:r>
-      <w:proofErr w:type="gramEnd"/>
-      <w:r>
-        <w:t xml:space="preserve">  The specifications for each grade level must include:</w:t>
+        <w:t>Define the requirements that you will need to be meet in order to achieve minimum functionality.  Likewise defined B and A-level functionality.  The specifications for each grade level must include:</w:t>
       </w:r>
     </w:p>
     <w:p>
@@ -1629,13 +1574,8 @@
       <w:r>
         <w:t xml:space="preserve">level-1 and </w:t>
       </w:r>
-      <w:proofErr w:type="spellStart"/>
-      <w:r>
-        <w:t>datapath</w:t>
-      </w:r>
-      <w:proofErr w:type="spellEnd"/>
-      <w:r>
-        <w:t xml:space="preserve"> and control </w:t>
+      <w:r>
+        <w:t xml:space="preserve">datapath and control </w:t>
       </w:r>
       <w:r>
         <w:t xml:space="preserve">designs from the project plan.  Incorporate any edits </w:t>
@@ -1706,13 +1646,8 @@
       <w:r>
         <w:t xml:space="preserve">Cut-and-paste the level-1 and </w:t>
       </w:r>
-      <w:proofErr w:type="spellStart"/>
-      <w:r>
-        <w:t>datapath</w:t>
-      </w:r>
-      <w:proofErr w:type="spellEnd"/>
-      <w:r>
-        <w:t xml:space="preserve"> and control </w:t>
+      <w:r>
+        <w:t xml:space="preserve">datapath and control </w:t>
       </w:r>
       <w:r>
         <w:t>designs from the project plan.</w:t>
@@ -1798,15 +1733,7 @@
         <w:t xml:space="preserve"> your level-1 and th</w:t>
       </w:r>
       <w:r>
-        <w:t xml:space="preserve">en onto your </w:t>
-      </w:r>
-      <w:proofErr w:type="spellStart"/>
-      <w:r>
-        <w:t>datapath</w:t>
-      </w:r>
-      <w:proofErr w:type="spellEnd"/>
-      <w:r>
-        <w:t xml:space="preserve"> and control</w:t>
+        <w:t>en onto your datapath and control</w:t>
       </w:r>
       <w:r>
         <w:t xml:space="preserve">.  For each component in level-1 you should show the tests (and their results) that </w:t>
@@ -1958,11 +1885,9 @@
                               <w:ind w:left="720"/>
                               <w:jc w:val="center"/>
                             </w:pPr>
-                            <w:proofErr w:type="gramStart"/>
                             <w:r>
                               <w:t>by</w:t>
                             </w:r>
-                            <w:proofErr w:type="gramEnd"/>
                           </w:p>
                           <w:p>
                             <w:pPr>
@@ -2256,14 +2181,7 @@
       </w:r>
       <w:r>
         <w:tab/>
-      </w:r>
-      <w:proofErr w:type="gramStart"/>
-      <w:r>
-        <w:t>Level-</w:t>
-      </w:r>
-      <w:proofErr w:type="gramEnd"/>
-      <w:r>
-        <w:t xml:space="preserve">0 </w:t>
+        <w:t xml:space="preserve">Level-0 </w:t>
       </w:r>
       <w:r>
         <w:t>Description</w:t>
@@ -2311,13 +2229,8 @@
       <w:r>
         <w:tab/>
       </w:r>
-      <w:proofErr w:type="spellStart"/>
-      <w:r>
-        <w:t>Datapath</w:t>
-      </w:r>
-      <w:proofErr w:type="spellEnd"/>
-      <w:r>
-        <w:t xml:space="preserve"> and Control</w:t>
+      <w:r>
+        <w:t>Datapath and Control</w:t>
       </w:r>
     </w:p>
     <w:p>
@@ -2494,13 +2407,8 @@
       <w:r>
         <w:t xml:space="preserve">o </w:t>
       </w:r>
-      <w:proofErr w:type="gramStart"/>
-      <w:r>
-        <w:t>its</w:t>
-      </w:r>
-      <w:proofErr w:type="gramEnd"/>
-      <w:r>
-        <w:t xml:space="preserve"> important </w:t>
+      <w:r>
+        <w:t xml:space="preserve">its important </w:t>
       </w:r>
       <w:r>
         <w:lastRenderedPageBreak/>
@@ -2550,19 +2458,11 @@
         </w:rPr>
         <w:t xml:space="preserve">Project </w:t>
       </w:r>
-      <w:proofErr w:type="spellStart"/>
       <w:r>
         <w:rPr>
           <w:b/>
         </w:rPr>
-        <w:t>Git</w:t>
-      </w:r>
-      <w:proofErr w:type="spellEnd"/>
-      <w:r>
-        <w:rPr>
-          <w:b/>
-        </w:rPr>
-        <w:t xml:space="preserve"> Lab</w:t>
+        <w:t>Git Repository</w:t>
       </w:r>
     </w:p>
     <w:p>
@@ -2575,41 +2475,34 @@
       <w:r>
         <w:t xml:space="preserve">provide the faculty member with a </w:t>
       </w:r>
-      <w:proofErr w:type="spellStart"/>
-      <w:r>
-        <w:t>GitLab</w:t>
-      </w:r>
-      <w:proofErr w:type="spellEnd"/>
+      <w:r>
+        <w:t>BitBucket</w:t>
+      </w:r>
       <w:r>
         <w:t xml:space="preserve"> repository </w:t>
       </w:r>
       <w:r>
-        <w:t>containing four directories.  SOUR</w:t>
+        <w:t>containing four directories.</w:t>
+      </w:r>
+      <w:r>
+        <w:t xml:space="preserve">  These four directories can be included in your current ECE 383 repository in a folder called FINAL PROJECT.</w:t>
+      </w:r>
+      <w:r>
+        <w:t xml:space="preserve"> </w:t>
+      </w:r>
+      <w:bookmarkStart w:id="0" w:name="_GoBack"/>
+      <w:bookmarkEnd w:id="0"/>
+      <w:r>
+        <w:t>SOUR</w:t>
       </w:r>
       <w:r>
         <w:t>CE should contain all the project</w:t>
       </w:r>
       <w:r>
-        <w:t xml:space="preserve"> files (include all intermediate files generated by the compiler), PRESENTATION should contain your final power point presentation, DEMO should contain a mpeg, </w:t>
-      </w:r>
-      <w:proofErr w:type="spellStart"/>
-      <w:r>
-        <w:t>mov</w:t>
-      </w:r>
-      <w:proofErr w:type="spellEnd"/>
-      <w:r>
-        <w:t xml:space="preserve">, </w:t>
-      </w:r>
-      <w:proofErr w:type="spellStart"/>
-      <w:r>
-        <w:t>avi</w:t>
-      </w:r>
-      <w:proofErr w:type="spellEnd"/>
-      <w:r>
-        <w:t>, etc. of your project in action along with any documented tests, and REPORT should contain your written report.</w:t>
-      </w:r>
-      <w:r>
-        <w:t xml:space="preserve">  This drive will be return to the students during the final exam period.</w:t>
+        <w:t xml:space="preserve"> files (include all intermediate files generated by the compiler), PRESENTATION should contain your final power point presentation, DEMO should contain a mpeg, mov, avi, etc. of your project in action along with any documented tests, and REPORT should contain your written report.</w:t>
+      </w:r>
+      <w:r>
+        <w:t xml:space="preserve">  </w:t>
       </w:r>
     </w:p>
     <w:p>
@@ -2720,15 +2613,7 @@
         <w:jc w:val="both"/>
       </w:pPr>
       <w:r>
-        <w:t xml:space="preserve">Correct spelling </w:t>
-      </w:r>
-      <w:proofErr w:type="spellStart"/>
-      <w:r>
-        <w:t>mistekes</w:t>
-      </w:r>
-      <w:proofErr w:type="spellEnd"/>
-      <w:r>
-        <w:t>.</w:t>
+        <w:t>Correct spelling mistekes.</w:t>
       </w:r>
     </w:p>
     <w:p>
@@ -2879,7 +2764,7 @@
           <v:shape id="_x0000_i1025" type="#_x0000_t75" style="width:91.25pt;height:18pt" o:ole="">
             <v:imagedata r:id="rId6" o:title=""/>
           </v:shape>
-          <o:OLEObject Type="Embed" ProgID="Equation.3" ShapeID="_x0000_i1025" DrawAspect="Content" ObjectID="_1512280929" r:id="rId7"/>
+          <o:OLEObject Type="Embed" ProgID="Equation.3" ShapeID="_x0000_i1025" DrawAspect="Content" ObjectID="_1523779464" r:id="rId7"/>
         </w:object>
       </w:r>
       <w:r>
@@ -2911,30 +2796,18 @@
         <w:ind w:left="1080"/>
       </w:pPr>
       <w:r>
+        <w:lastRenderedPageBreak/>
         <w:t xml:space="preserve">In body of report: “Analog LVDT signal conditioners that operate by demodulating </w:t>
       </w:r>
-      <w:proofErr w:type="gramStart"/>
       <w:r>
         <w:rPr>
           <w:i/>
           <w:iCs/>
         </w:rPr>
-        <w:t>s(</w:t>
-      </w:r>
-      <w:proofErr w:type="gramEnd"/>
-      <w:r>
-        <w:rPr>
-          <w:i/>
-          <w:iCs/>
-        </w:rPr>
-        <w:t>t)</w:t>
-      </w:r>
-      <w:r>
-        <w:t xml:space="preserve"> utilizing op amps and transistors can be designed, but they </w:t>
-      </w:r>
-      <w:r>
-        <w:lastRenderedPageBreak/>
-        <w:t>require stable sine wave generators and phase compensation networks to operate properly [1].”</w:t>
+        <w:t>s(t)</w:t>
+      </w:r>
+      <w:r>
+        <w:t xml:space="preserve"> utilizing op amps and transistors can be designed, but they require stable sine wave generators and phase compensation networks to operate properly [1].”</w:t>
       </w:r>
     </w:p>
     <w:p>
@@ -2960,15 +2833,7 @@
         <w:ind w:left="1080"/>
       </w:pPr>
       <w:r>
-        <w:t xml:space="preserve">[1] G. </w:t>
-      </w:r>
-      <w:proofErr w:type="spellStart"/>
-      <w:r>
-        <w:t>Novacek</w:t>
-      </w:r>
-      <w:proofErr w:type="spellEnd"/>
-      <w:r>
-        <w:t xml:space="preserve">, “Accurate Linear Measurement Using LVDTs,” </w:t>
+        <w:t xml:space="preserve">[1] G. Novacek, “Accurate Linear Measurement Using LVDTs,” </w:t>
       </w:r>
       <w:r>
         <w:rPr>

</xml_diff>